<commit_message>
Add stakeholders, budget, and feasibility study sections to SRS document
Co-authored-by: EliwahidMdee <155757111+EliwahidMdee@users.noreply.github.com>
</commit_message>
<xml_diff>
--- a/SRS_RentalManagementSystem.docx
+++ b/SRS_RentalManagementSystem.docx
@@ -74,7 +74,7 @@
         <w:jc w:val="center"/>
       </w:pPr>
       <w:r>
-        <w:t>Date: January 12, 2026</w:t>
+        <w:t>Date: January 13, 2026</w:t>
       </w:r>
     </w:p>
     <w:p>
@@ -106,6 +106,107 @@
     <w:p>
       <w:r>
         <w:t>(This section will be auto-generated in Word: References &gt; Table of Contents)</w:t>
+      </w:r>
+    </w:p>
+    <w:p/>
+    <w:p>
+      <w:r>
+        <w:t>1.0 Introduction</w:t>
+      </w:r>
+    </w:p>
+    <w:p>
+      <w:r>
+        <w:t xml:space="preserve">    1.1 Purpose</w:t>
+      </w:r>
+    </w:p>
+    <w:p>
+      <w:r>
+        <w:t xml:space="preserve">    1.2 Scope of Project</w:t>
+      </w:r>
+    </w:p>
+    <w:p>
+      <w:r>
+        <w:t xml:space="preserve">    1.3 Glossary</w:t>
+      </w:r>
+    </w:p>
+    <w:p>
+      <w:r>
+        <w:t xml:space="preserve">    1.4 References</w:t>
+      </w:r>
+    </w:p>
+    <w:p>
+      <w:r>
+        <w:t xml:space="preserve">    1.5 Overview of Document</w:t>
+      </w:r>
+    </w:p>
+    <w:p>
+      <w:r>
+        <w:t xml:space="preserve">    1.6 Stakeholders</w:t>
+      </w:r>
+    </w:p>
+    <w:p>
+      <w:r>
+        <w:t>2.0 Overall Description</w:t>
+      </w:r>
+    </w:p>
+    <w:p>
+      <w:r>
+        <w:t xml:space="preserve">    2.1 System Environment</w:t>
+      </w:r>
+    </w:p>
+    <w:p>
+      <w:r>
+        <w:t xml:space="preserve">    2.2 Functional Requirements Specification</w:t>
+      </w:r>
+    </w:p>
+    <w:p>
+      <w:r>
+        <w:t xml:space="preserve">    2.3 User Characteristics</w:t>
+      </w:r>
+    </w:p>
+    <w:p>
+      <w:r>
+        <w:t xml:space="preserve">    2.4 Non-Functional Requirements</w:t>
+      </w:r>
+    </w:p>
+    <w:p>
+      <w:r>
+        <w:t xml:space="preserve">    2.5 Budget</w:t>
+      </w:r>
+    </w:p>
+    <w:p>
+      <w:r>
+        <w:t xml:space="preserve">    2.6 Feasibility Study</w:t>
+      </w:r>
+    </w:p>
+    <w:p>
+      <w:r>
+        <w:t>3.0 Requirements Specification</w:t>
+      </w:r>
+    </w:p>
+    <w:p>
+      <w:r>
+        <w:t xml:space="preserve">    3.1 External Interface Requirements</w:t>
+      </w:r>
+    </w:p>
+    <w:p>
+      <w:r>
+        <w:t xml:space="preserve">    3.2 Functional Requirements</w:t>
+      </w:r>
+    </w:p>
+    <w:p>
+      <w:r>
+        <w:t xml:space="preserve">    3.3 Detailed Non-Functional Requirements</w:t>
+      </w:r>
+    </w:p>
+    <w:p>
+      <w:r>
+        <w:t xml:space="preserve">    3.4 Data Model</w:t>
+      </w:r>
+    </w:p>
+    <w:p>
+      <w:r>
+        <w:t>Appendix A: PlantUML Diagram Instructions</w:t>
       </w:r>
     </w:p>
     <w:p>
@@ -528,6 +629,133 @@
       </w:r>
     </w:p>
     <w:p>
+      <w:pPr>
+        <w:pStyle w:val="Heading2"/>
+      </w:pPr>
+      <w:r>
+        <w:t>1.6 Stakeholders</w:t>
+      </w:r>
+    </w:p>
+    <w:p>
+      <w:pPr>
+        <w:pStyle w:val="Heading3"/>
+      </w:pPr>
+      <w:r>
+        <w:t>Primary Stakeholders</w:t>
+      </w:r>
+    </w:p>
+    <w:p>
+      <w:r>
+        <w:t>These are individuals directly supporting, managing, and enabling the platform operations:</w:t>
+        <w:br/>
+      </w:r>
+    </w:p>
+    <w:p>
+      <w:r>
+        <w:rPr>
+          <w:b/>
+        </w:rPr>
+        <w:t>Eliwahid Mdee – Project Lead &amp; Developer</w:t>
+        <w:br/>
+      </w:r>
+      <w:r>
+        <w:t>System architecture and development</w:t>
+        <w:br/>
+        <w:t>Project management and coordination</w:t>
+        <w:br/>
+        <w:t>Leveraging GitHub Student Developer Pack benefits</w:t>
+        <w:br/>
+        <w:t>Technical implementation and maintenance</w:t>
+      </w:r>
+    </w:p>
+    <w:p/>
+    <w:p>
+      <w:r>
+        <w:rPr>
+          <w:b/>
+        </w:rPr>
+        <w:t>Development Team – Software Engineers &amp; Developers</w:t>
+        <w:br/>
+      </w:r>
+      <w:r>
+        <w:t>Backend development (Django)</w:t>
+        <w:br/>
+        <w:t>Frontend development (React)</w:t>
+        <w:br/>
+        <w:t>Database design and optimization</w:t>
+        <w:br/>
+        <w:t>Quality assurance and testing</w:t>
+        <w:br/>
+        <w:t>Security implementation</w:t>
+      </w:r>
+    </w:p>
+    <w:p/>
+    <w:p>
+      <w:pPr>
+        <w:pStyle w:val="Heading3"/>
+      </w:pPr>
+      <w:r>
+        <w:t>Secondary Stakeholders</w:t>
+      </w:r>
+    </w:p>
+    <w:p>
+      <w:r>
+        <w:t>These are partners and users who support platform functionality and business continuity:</w:t>
+        <w:br/>
+      </w:r>
+    </w:p>
+    <w:p>
+      <w:r>
+        <w:rPr>
+          <w:b/>
+        </w:rPr>
+        <w:t>Property Owners &amp; Landlords</w:t>
+        <w:br/>
+      </w:r>
+      <w:r>
+        <w:t>End users who manage rental properties</w:t>
+        <w:br/>
+        <w:t>Provide real-world requirements and feedback</w:t>
+        <w:br/>
+        <w:t>Test and validate system functionality</w:t>
+      </w:r>
+    </w:p>
+    <w:p/>
+    <w:p>
+      <w:r>
+        <w:rPr>
+          <w:b/>
+        </w:rPr>
+        <w:t>Tenants</w:t>
+        <w:br/>
+      </w:r>
+      <w:r>
+        <w:t>End users who rent properties</w:t>
+        <w:br/>
+        <w:t>Provide user experience feedback</w:t>
+        <w:br/>
+        <w:t>Validate payment and communication features</w:t>
+      </w:r>
+    </w:p>
+    <w:p/>
+    <w:p>
+      <w:r>
+        <w:rPr>
+          <w:b/>
+        </w:rPr>
+        <w:t>System Administrators</w:t>
+        <w:br/>
+      </w:r>
+      <w:r>
+        <w:t>Manage system operations</w:t>
+        <w:br/>
+        <w:t>Monitor system health and security</w:t>
+        <w:br/>
+        <w:t>Handle user support requests</w:t>
+      </w:r>
+    </w:p>
+    <w:p/>
+    <w:p>
       <w:r>
         <w:br w:type="page"/>
       </w:r>
@@ -1761,6 +1989,818 @@
       </w:r>
       <w:r>
         <w:t>Modular code structure, comprehensive documentation, automated testing</w:t>
+      </w:r>
+    </w:p>
+    <w:p>
+      <w:pPr>
+        <w:pStyle w:val="Heading2"/>
+      </w:pPr>
+      <w:r>
+        <w:t>2.5 Budget (Estimated)</w:t>
+      </w:r>
+    </w:p>
+    <w:p>
+      <w:r>
+        <w:t>The following budget estimate considers GitHub Student Developer Pack benefits available to the project lead (Eliwahid Mdee), which provides free access to various development tools and services:</w:t>
+        <w:br/>
+      </w:r>
+    </w:p>
+    <w:p>
+      <w:pPr>
+        <w:pStyle w:val="Heading3"/>
+      </w:pPr>
+      <w:r>
+        <w:t>Budget Breakdown</w:t>
+      </w:r>
+    </w:p>
+    <w:p>
+      <w:r>
+        <w:rPr>
+          <w:b/>
+        </w:rPr>
+        <w:t xml:space="preserve">Item: </w:t>
+      </w:r>
+      <w:r>
+        <w:t>Cost (USD)</w:t>
+      </w:r>
+      <w:r>
+        <w:rPr>
+          <w:i/>
+        </w:rPr>
+        <w:br/>
+        <w:t xml:space="preserve">   → Notes</w:t>
+      </w:r>
+    </w:p>
+    <w:p>
+      <w:r>
+        <w:rPr>
+          <w:b/>
+        </w:rPr>
+        <w:t xml:space="preserve">System Development (Backend + Frontend): </w:t>
+      </w:r>
+      <w:r>
+        <w:t>$0</w:t>
+      </w:r>
+      <w:r>
+        <w:rPr>
+          <w:i/>
+        </w:rPr>
+        <w:br/>
+        <w:t xml:space="preserve">   → In-house development by team</w:t>
+      </w:r>
+    </w:p>
+    <w:p>
+      <w:r>
+        <w:rPr>
+          <w:b/>
+        </w:rPr>
+        <w:t xml:space="preserve">UI/UX Design: </w:t>
+      </w:r>
+      <w:r>
+        <w:t>$0</w:t>
+      </w:r>
+      <w:r>
+        <w:rPr>
+          <w:i/>
+        </w:rPr>
+        <w:br/>
+        <w:t xml:space="preserve">   → Using free tools: Figma (free tier), Tailwind CSS</w:t>
+      </w:r>
+    </w:p>
+    <w:p>
+      <w:r>
+        <w:rPr>
+          <w:b/>
+        </w:rPr>
+        <w:t xml:space="preserve">Domain Name (.com/.net): </w:t>
+      </w:r>
+      <w:r>
+        <w:t>$12/year</w:t>
+      </w:r>
+      <w:r>
+        <w:rPr>
+          <w:i/>
+        </w:rPr>
+        <w:br/>
+        <w:t xml:space="preserve">   → Standard domain registration</w:t>
+      </w:r>
+    </w:p>
+    <w:p>
+      <w:r>
+        <w:rPr>
+          <w:b/>
+        </w:rPr>
+        <w:t xml:space="preserve">Hosting &amp; Deployment: </w:t>
+      </w:r>
+      <w:r>
+        <w:t>$0</w:t>
+      </w:r>
+      <w:r>
+        <w:rPr>
+          <w:i/>
+        </w:rPr>
+        <w:br/>
+        <w:t xml:space="preserve">   → GitHub Student Pack: Free hosting via Azure, Heroku, or DigitalOcean credits</w:t>
+      </w:r>
+    </w:p>
+    <w:p>
+      <w:r>
+        <w:rPr>
+          <w:b/>
+        </w:rPr>
+        <w:t xml:space="preserve">SSL Certificate: </w:t>
+      </w:r>
+      <w:r>
+        <w:t>$0</w:t>
+      </w:r>
+      <w:r>
+        <w:rPr>
+          <w:i/>
+        </w:rPr>
+        <w:br/>
+        <w:t xml:space="preserve">   → Free via Let's Encrypt or hosting provider</w:t>
+      </w:r>
+    </w:p>
+    <w:p>
+      <w:r>
+        <w:rPr>
+          <w:b/>
+        </w:rPr>
+        <w:t xml:space="preserve">Database Hosting: </w:t>
+      </w:r>
+      <w:r>
+        <w:t>$0</w:t>
+      </w:r>
+      <w:r>
+        <w:rPr>
+          <w:i/>
+        </w:rPr>
+        <w:br/>
+        <w:t xml:space="preserve">   → GitHub Student Pack: Free MySQL hosting via PlanetScale or Railway</w:t>
+      </w:r>
+    </w:p>
+    <w:p>
+      <w:r>
+        <w:rPr>
+          <w:b/>
+        </w:rPr>
+        <w:t xml:space="preserve">Development Tools: </w:t>
+      </w:r>
+      <w:r>
+        <w:t>$0</w:t>
+      </w:r>
+      <w:r>
+        <w:rPr>
+          <w:i/>
+        </w:rPr>
+        <w:br/>
+        <w:t xml:space="preserve">   → GitHub Student Pack: Free access to JetBrains, GitHub Pro, etc.</w:t>
+      </w:r>
+    </w:p>
+    <w:p>
+      <w:r>
+        <w:rPr>
+          <w:b/>
+        </w:rPr>
+        <w:t xml:space="preserve">Testing &amp; QA Tools: </w:t>
+      </w:r>
+      <w:r>
+        <w:t>$0</w:t>
+      </w:r>
+      <w:r>
+        <w:rPr>
+          <w:i/>
+        </w:rPr>
+        <w:br/>
+        <w:t xml:space="preserve">   → Free tools: Jest, Pytest, GitHub Actions for CI/CD</w:t>
+      </w:r>
+    </w:p>
+    <w:p>
+      <w:r>
+        <w:rPr>
+          <w:b/>
+        </w:rPr>
+        <w:t xml:space="preserve">Cloud Storage (Files/Images): </w:t>
+      </w:r>
+      <w:r>
+        <w:t>$0</w:t>
+      </w:r>
+      <w:r>
+        <w:rPr>
+          <w:i/>
+        </w:rPr>
+        <w:br/>
+        <w:t xml:space="preserve">   → GitHub Student Pack: Free storage credits via AWS Educate or Azure</w:t>
+      </w:r>
+    </w:p>
+    <w:p>
+      <w:r>
+        <w:rPr>
+          <w:b/>
+        </w:rPr>
+        <w:t xml:space="preserve">Security Tools: </w:t>
+      </w:r>
+      <w:r>
+        <w:t>$0</w:t>
+      </w:r>
+      <w:r>
+        <w:rPr>
+          <w:i/>
+        </w:rPr>
+        <w:br/>
+        <w:t xml:space="preserve">   → GitHub Advanced Security, CodeQL (free for public/education repos)</w:t>
+      </w:r>
+    </w:p>
+    <w:p>
+      <w:r>
+        <w:rPr>
+          <w:b/>
+        </w:rPr>
+        <w:t xml:space="preserve">Project Management: </w:t>
+      </w:r>
+      <w:r>
+        <w:t>$0</w:t>
+      </w:r>
+      <w:r>
+        <w:rPr>
+          <w:i/>
+        </w:rPr>
+        <w:br/>
+        <w:t xml:space="preserve">   → GitHub Projects, Trello (free tier)</w:t>
+      </w:r>
+    </w:p>
+    <w:p>
+      <w:r>
+        <w:rPr>
+          <w:b/>
+        </w:rPr>
+        <w:t xml:space="preserve">Email Service: </w:t>
+      </w:r>
+      <w:r>
+        <w:t>$0</w:t>
+      </w:r>
+      <w:r>
+        <w:rPr>
+          <w:i/>
+        </w:rPr>
+        <w:br/>
+        <w:t xml:space="preserve">   → SendGrid (free tier: 100 emails/day)</w:t>
+      </w:r>
+    </w:p>
+    <w:p>
+      <w:r>
+        <w:rPr>
+          <w:b/>
+        </w:rPr>
+        <w:t xml:space="preserve">Monitoring &amp; Analytics: </w:t>
+      </w:r>
+      <w:r>
+        <w:t>$0</w:t>
+      </w:r>
+      <w:r>
+        <w:rPr>
+          <w:i/>
+        </w:rPr>
+        <w:br/>
+        <w:t xml:space="preserve">   → Free tools: Google Analytics, Sentry (free tier)</w:t>
+      </w:r>
+    </w:p>
+    <w:p>
+      <w:r>
+        <w:rPr>
+          <w:b/>
+        </w:rPr>
+        <w:t xml:space="preserve">Documentation: </w:t>
+      </w:r>
+      <w:r>
+        <w:t>$0</w:t>
+      </w:r>
+      <w:r>
+        <w:rPr>
+          <w:i/>
+        </w:rPr>
+        <w:br/>
+        <w:t xml:space="preserve">   → GitHub Pages, GitBook (free tier)</w:t>
+      </w:r>
+    </w:p>
+    <w:p>
+      <w:r>
+        <w:rPr>
+          <w:b/>
+        </w:rPr>
+        <w:t xml:space="preserve">Contingency (Miscellaneous): </w:t>
+      </w:r>
+      <w:r>
+        <w:t>$50</w:t>
+      </w:r>
+      <w:r>
+        <w:rPr>
+          <w:i/>
+        </w:rPr>
+        <w:br/>
+        <w:t xml:space="preserve">   → Buffer for unforeseen expenses</w:t>
+      </w:r>
+    </w:p>
+    <w:p>
+      <w:r>
+        <w:rPr>
+          <w:b/>
+        </w:rPr>
+        <w:br/>
+        <w:t>Total First Year Budget: ~$62 USD</w:t>
+      </w:r>
+    </w:p>
+    <w:p>
+      <w:r>
+        <w:br/>
+        <w:t>GitHub Student Developer Pack Benefits:</w:t>
+        <w:br/>
+        <w:t>The project significantly benefits from the GitHub Student Developer Pack, which provides:</w:t>
+        <w:br/>
+      </w:r>
+    </w:p>
+    <w:p>
+      <w:pPr>
+        <w:pStyle w:val="ListBullet"/>
+      </w:pPr>
+      <w:r>
+        <w:t>$200 in DigitalOcean credits (2 years)</w:t>
+      </w:r>
+    </w:p>
+    <w:p>
+      <w:pPr>
+        <w:pStyle w:val="ListBullet"/>
+      </w:pPr>
+      <w:r>
+        <w:t>$100 in Microsoft Azure credits</w:t>
+      </w:r>
+    </w:p>
+    <w:p>
+      <w:pPr>
+        <w:pStyle w:val="ListBullet"/>
+      </w:pPr>
+      <w:r>
+        <w:t>Free domain name via Namecheap (1 year)</w:t>
+      </w:r>
+    </w:p>
+    <w:p>
+      <w:pPr>
+        <w:pStyle w:val="ListBullet"/>
+      </w:pPr>
+      <w:r>
+        <w:t>Free JetBrains Professional Developer Tools</w:t>
+      </w:r>
+    </w:p>
+    <w:p>
+      <w:pPr>
+        <w:pStyle w:val="ListBullet"/>
+      </w:pPr>
+      <w:r>
+        <w:t>GitHub Pro features (unlimited private repositories)</w:t>
+      </w:r>
+    </w:p>
+    <w:p>
+      <w:pPr>
+        <w:pStyle w:val="ListBullet"/>
+      </w:pPr>
+      <w:r>
+        <w:t>Free SSL certificates and CDN via Cloudflare</w:t>
+      </w:r>
+    </w:p>
+    <w:p>
+      <w:pPr>
+        <w:pStyle w:val="ListBullet"/>
+      </w:pPr>
+      <w:r>
+        <w:t>Access to premium development and deployment tools</w:t>
+      </w:r>
+    </w:p>
+    <w:p>
+      <w:r>
+        <w:br/>
+        <w:t>Note: Using student benefits, the project can be developed and deployed with minimal financial investment, making it highly cost-effective and accessible for educational purposes.</w:t>
+      </w:r>
+    </w:p>
+    <w:p>
+      <w:pPr>
+        <w:pStyle w:val="Heading2"/>
+      </w:pPr>
+      <w:r>
+        <w:t>2.6 Feasibility Study</w:t>
+      </w:r>
+    </w:p>
+    <w:p>
+      <w:r>
+        <w:t>A comprehensive feasibility analysis has been conducted to determine the viability of the Rental Management System across technical, economic, operational, and legal dimensions.</w:t>
+        <w:br/>
+      </w:r>
+    </w:p>
+    <w:p>
+      <w:pPr>
+        <w:pStyle w:val="Heading3"/>
+      </w:pPr>
+      <w:r>
+        <w:t>2.6.1 Technical Feasibility</w:t>
+      </w:r>
+    </w:p>
+    <w:p>
+      <w:r>
+        <w:rPr>
+          <w:b/>
+        </w:rPr>
+        <w:t xml:space="preserve">Assessment: </w:t>
+      </w:r>
+      <w:r>
+        <w:t>Highly Feasible</w:t>
+        <w:br/>
+        <w:br/>
+      </w:r>
+    </w:p>
+    <w:p>
+      <w:pPr>
+        <w:pStyle w:val="ListBullet"/>
+      </w:pPr>
+      <w:r>
+        <w:t>Technology Stack Availability: All required technologies (React, Django, MySQL) are open-source, well-documented, and widely supported</w:t>
+      </w:r>
+    </w:p>
+    <w:p>
+      <w:pPr>
+        <w:pStyle w:val="ListBullet"/>
+      </w:pPr>
+      <w:r>
+        <w:t>Development Expertise: Team has access to extensive learning resources, tutorials, and community support for the chosen tech stack</w:t>
+      </w:r>
+    </w:p>
+    <w:p>
+      <w:pPr>
+        <w:pStyle w:val="ListBullet"/>
+      </w:pPr>
+      <w:r>
+        <w:t>Infrastructure: GitHub Student Pack provides necessary hosting, database, and deployment infrastructure at no cost</w:t>
+      </w:r>
+    </w:p>
+    <w:p>
+      <w:pPr>
+        <w:pStyle w:val="ListBullet"/>
+      </w:pPr>
+      <w:r>
+        <w:t>Scalability: Django and React are proven technologies capable of handling the expected user load and data volume</w:t>
+      </w:r>
+    </w:p>
+    <w:p>
+      <w:pPr>
+        <w:pStyle w:val="ListBullet"/>
+      </w:pPr>
+      <w:r>
+        <w:t>Integration: REST API architecture allows easy integration with third-party services and future enhancements</w:t>
+      </w:r>
+    </w:p>
+    <w:p>
+      <w:pPr>
+        <w:pStyle w:val="ListBullet"/>
+      </w:pPr>
+      <w:r>
+        <w:t>Development Tools: Free access to professional IDEs (JetBrains), version control (GitHub Pro), and CI/CD tools</w:t>
+      </w:r>
+    </w:p>
+    <w:p>
+      <w:r>
+        <w:rPr>
+          <w:b/>
+        </w:rPr>
+        <w:br/>
+        <w:t xml:space="preserve">Result: </w:t>
+      </w:r>
+      <w:r>
+        <w:t>The project is technically feasible with available resources and expertise.</w:t>
+      </w:r>
+    </w:p>
+    <w:p>
+      <w:pPr>
+        <w:pStyle w:val="Heading3"/>
+      </w:pPr>
+      <w:r>
+        <w:t>2.6.2 Economic Feasibility</w:t>
+      </w:r>
+    </w:p>
+    <w:p>
+      <w:r>
+        <w:rPr>
+          <w:b/>
+        </w:rPr>
+        <w:t xml:space="preserve">Assessment: </w:t>
+      </w:r>
+      <w:r>
+        <w:t>Highly Feasible</w:t>
+        <w:br/>
+        <w:br/>
+      </w:r>
+    </w:p>
+    <w:p>
+      <w:pPr>
+        <w:pStyle w:val="ListBullet"/>
+      </w:pPr>
+      <w:r>
+        <w:t>Low Initial Investment: Total first-year cost of only $62 USD due to GitHub Student benefits</w:t>
+      </w:r>
+    </w:p>
+    <w:p>
+      <w:pPr>
+        <w:pStyle w:val="ListBullet"/>
+      </w:pPr>
+      <w:r>
+        <w:t>Zero Hosting Costs: Free hosting credits eliminate major recurring expenses</w:t>
+      </w:r>
+    </w:p>
+    <w:p>
+      <w:pPr>
+        <w:pStyle w:val="ListBullet"/>
+      </w:pPr>
+      <w:r>
+        <w:t>No License Fees: All software and tools are either free or included in student pack</w:t>
+      </w:r>
+    </w:p>
+    <w:p>
+      <w:pPr>
+        <w:pStyle w:val="ListBullet"/>
+      </w:pPr>
+      <w:r>
+        <w:t>Scalable Costs: Expenses grow gradually with usage, allowing budget adjustment over time</w:t>
+      </w:r>
+    </w:p>
+    <w:p>
+      <w:pPr>
+        <w:pStyle w:val="ListBullet"/>
+      </w:pPr>
+      <w:r>
+        <w:t>Revenue Potential: System can be monetized through subscription plans or license sales</w:t>
+      </w:r>
+    </w:p>
+    <w:p>
+      <w:pPr>
+        <w:pStyle w:val="ListBullet"/>
+      </w:pPr>
+      <w:r>
+        <w:t>Educational Value: Serves as learning project with practical application, providing ROI in skills development</w:t>
+      </w:r>
+    </w:p>
+    <w:p>
+      <w:pPr>
+        <w:pStyle w:val="ListBullet"/>
+      </w:pPr>
+      <w:r>
+        <w:t>Long-term Sustainability: Minimal maintenance costs with cloud-based infrastructure</w:t>
+      </w:r>
+    </w:p>
+    <w:p>
+      <w:r>
+        <w:rPr>
+          <w:b/>
+        </w:rPr>
+        <w:br/>
+        <w:t xml:space="preserve">Result: </w:t>
+      </w:r>
+      <w:r>
+        <w:t>The project is economically feasible with excellent cost-benefit ratio.</w:t>
+      </w:r>
+    </w:p>
+    <w:p>
+      <w:pPr>
+        <w:pStyle w:val="Heading3"/>
+      </w:pPr>
+      <w:r>
+        <w:t>2.6.3 Operational Feasibility</w:t>
+      </w:r>
+    </w:p>
+    <w:p>
+      <w:r>
+        <w:rPr>
+          <w:b/>
+        </w:rPr>
+        <w:t xml:space="preserve">Assessment: </w:t>
+      </w:r>
+      <w:r>
+        <w:t>Feasible</w:t>
+        <w:br/>
+        <w:br/>
+      </w:r>
+    </w:p>
+    <w:p>
+      <w:pPr>
+        <w:pStyle w:val="ListBullet"/>
+      </w:pPr>
+      <w:r>
+        <w:t>User Acceptance: Property management is a common need with clear user benefits</w:t>
+      </w:r>
+    </w:p>
+    <w:p>
+      <w:pPr>
+        <w:pStyle w:val="ListBullet"/>
+      </w:pPr>
+      <w:r>
+        <w:t>Market Demand: Growing digitization in property management creates market opportunity</w:t>
+      </w:r>
+    </w:p>
+    <w:p>
+      <w:pPr>
+        <w:pStyle w:val="ListBullet"/>
+      </w:pPr>
+      <w:r>
+        <w:t>User Training: Intuitive interface design minimizes training requirements</w:t>
+      </w:r>
+    </w:p>
+    <w:p>
+      <w:pPr>
+        <w:pStyle w:val="ListBullet"/>
+      </w:pPr>
+      <w:r>
+        <w:t>Support Team: Development team can provide initial support and maintenance</w:t>
+      </w:r>
+    </w:p>
+    <w:p>
+      <w:pPr>
+        <w:pStyle w:val="ListBullet"/>
+      </w:pPr>
+      <w:r>
+        <w:t>Deployment: Cloud-based deployment allows easy access without installation</w:t>
+      </w:r>
+    </w:p>
+    <w:p>
+      <w:pPr>
+        <w:pStyle w:val="ListBullet"/>
+      </w:pPr>
+      <w:r>
+        <w:t>Maintenance: Modular architecture facilitates updates and bug fixes</w:t>
+      </w:r>
+    </w:p>
+    <w:p>
+      <w:pPr>
+        <w:pStyle w:val="ListBullet"/>
+      </w:pPr>
+      <w:r>
+        <w:t>Documentation: Comprehensive documentation supports user adoption and maintenance</w:t>
+      </w:r>
+    </w:p>
+    <w:p>
+      <w:r>
+        <w:rPr>
+          <w:b/>
+        </w:rPr>
+        <w:br/>
+        <w:t xml:space="preserve">Result: </w:t>
+      </w:r>
+      <w:r>
+        <w:t>The project is operationally feasible with proper planning and execution.</w:t>
+      </w:r>
+    </w:p>
+    <w:p>
+      <w:pPr>
+        <w:pStyle w:val="Heading3"/>
+      </w:pPr>
+      <w:r>
+        <w:t>2.6.4 Legal and Risk Feasibility</w:t>
+      </w:r>
+    </w:p>
+    <w:p>
+      <w:r>
+        <w:rPr>
+          <w:b/>
+        </w:rPr>
+        <w:t xml:space="preserve">Assessment: </w:t>
+      </w:r>
+      <w:r>
+        <w:t>Feasible</w:t>
+        <w:br/>
+        <w:br/>
+      </w:r>
+    </w:p>
+    <w:p>
+      <w:pPr>
+        <w:pStyle w:val="ListBullet"/>
+      </w:pPr>
+      <w:r>
+        <w:t>Open Source Compliance: All technologies used have permissive licenses (MIT, BSD, Apache)</w:t>
+      </w:r>
+    </w:p>
+    <w:p>
+      <w:pPr>
+        <w:pStyle w:val="ListBullet"/>
+      </w:pPr>
+      <w:r>
+        <w:t>Data Protection: System implements security best practices for data protection</w:t>
+      </w:r>
+    </w:p>
+    <w:p>
+      <w:pPr>
+        <w:pStyle w:val="ListBullet"/>
+      </w:pPr>
+      <w:r>
+        <w:t>Privacy Compliance: User data handling follows GDPR principles and best practices</w:t>
+      </w:r>
+    </w:p>
+    <w:p>
+      <w:pPr>
+        <w:pStyle w:val="ListBullet"/>
+      </w:pPr>
+      <w:r>
+        <w:t>Authentication Security: JWT-based authentication with secure password hashing</w:t>
+      </w:r>
+    </w:p>
+    <w:p>
+      <w:pPr>
+        <w:pStyle w:val="ListBullet"/>
+      </w:pPr>
+      <w:r>
+        <w:t>Risk Mitigation: Regular backups, error handling, and monitoring reduce operational risks</w:t>
+      </w:r>
+    </w:p>
+    <w:p>
+      <w:pPr>
+        <w:pStyle w:val="ListBullet"/>
+      </w:pPr>
+      <w:r>
+        <w:t>Terms of Service: Clear user agreements and privacy policies can be implemented</w:t>
+      </w:r>
+    </w:p>
+    <w:p>
+      <w:pPr>
+        <w:pStyle w:val="ListBullet"/>
+      </w:pPr>
+      <w:r>
+        <w:t>Liability Management: System logs and audit trails provide accountability</w:t>
+      </w:r>
+    </w:p>
+    <w:p>
+      <w:r>
+        <w:rPr>
+          <w:b/>
+        </w:rPr>
+        <w:br/>
+        <w:t xml:space="preserve">Result: </w:t>
+      </w:r>
+      <w:r>
+        <w:t>The project is legally feasible with proper security and compliance measures.</w:t>
+      </w:r>
+    </w:p>
+    <w:p>
+      <w:pPr>
+        <w:pStyle w:val="Heading3"/>
+      </w:pPr>
+      <w:r>
+        <w:t>2.6.5 Overall Feasibility Conclusion</w:t>
+      </w:r>
+    </w:p>
+    <w:p>
+      <w:r>
+        <w:t>Based on comprehensive analysis across all dimensions, the Rental Management System is highly feasible and viable. The project benefits significantly from:</w:t>
+        <w:br/>
+      </w:r>
+    </w:p>
+    <w:p>
+      <w:pPr>
+        <w:pStyle w:val="ListBullet"/>
+      </w:pPr>
+      <w:r>
+        <w:t>GitHub Student Developer Pack providing essential infrastructure at no cost</w:t>
+      </w:r>
+    </w:p>
+    <w:p>
+      <w:pPr>
+        <w:pStyle w:val="ListBullet"/>
+      </w:pPr>
+      <w:r>
+        <w:t>Proven, well-supported technology stack</w:t>
+      </w:r>
+    </w:p>
+    <w:p>
+      <w:pPr>
+        <w:pStyle w:val="ListBullet"/>
+      </w:pPr>
+      <w:r>
+        <w:t>Clear market need and user benefits</w:t>
+      </w:r>
+    </w:p>
+    <w:p>
+      <w:pPr>
+        <w:pStyle w:val="ListBullet"/>
+      </w:pPr>
+      <w:r>
+        <w:t>Low financial risk with high educational value</w:t>
+      </w:r>
+    </w:p>
+    <w:p>
+      <w:pPr>
+        <w:pStyle w:val="ListBullet"/>
+      </w:pPr>
+      <w:r>
+        <w:t>Strong foundation for future growth and monetization</w:t>
+      </w:r>
+    </w:p>
+    <w:p>
+      <w:r>
+        <w:br/>
+        <w:t>The combination of minimal costs, available expertise, and proven technologies makes this an ideal project for both educational purposes and potential commercial deployment.</w:t>
       </w:r>
     </w:p>
     <w:p>

</xml_diff>